<commit_message>
finished add order and modify order info and add order item
</commit_message>
<xml_diff>
--- a/doc/databaseV2.docx
+++ b/doc/databaseV2.docx
@@ -1251,14 +1251,105 @@
                 <w:rFonts w:hint="eastAsia"/>
                 <w:sz w:val="24"/>
               </w:rPr>
-              <w:t>账号管理员、</w:t>
-            </w:r>
-            <w:r>
-              <w:rPr>
-                <w:rFonts w:hint="eastAsia"/>
-                <w:sz w:val="24"/>
-              </w:rPr>
-              <w:t>员工、老板、管理者、观察者）</w:t>
+              <w:t>账号管理员</w:t>
+            </w:r>
+            <w:r>
+              <w:rPr>
+                <w:rFonts w:hint="eastAsia"/>
+                <w:sz w:val="24"/>
+              </w:rPr>
+              <w:t>(admin)</w:t>
+            </w:r>
+            <w:r>
+              <w:rPr>
+                <w:rFonts w:hint="eastAsia"/>
+                <w:sz w:val="24"/>
+              </w:rPr>
+              <w:t>、</w:t>
+            </w:r>
+            <w:r>
+              <w:rPr>
+                <w:rFonts w:hint="eastAsia"/>
+                <w:sz w:val="24"/>
+              </w:rPr>
+              <w:t>员工</w:t>
+            </w:r>
+            <w:r>
+              <w:rPr>
+                <w:rFonts w:hint="eastAsia"/>
+                <w:sz w:val="24"/>
+              </w:rPr>
+              <w:t>(staff)</w:t>
+            </w:r>
+            <w:r>
+              <w:rPr>
+                <w:rFonts w:hint="eastAsia"/>
+                <w:sz w:val="24"/>
+              </w:rPr>
+              <w:t>、老板</w:t>
+            </w:r>
+            <w:r>
+              <w:rPr>
+                <w:rFonts w:hint="eastAsia"/>
+                <w:sz w:val="24"/>
+              </w:rPr>
+              <w:t>(boss)</w:t>
+            </w:r>
+            <w:r>
+              <w:rPr>
+                <w:rFonts w:hint="eastAsia"/>
+                <w:sz w:val="24"/>
+              </w:rPr>
+              <w:t>、审批</w:t>
+            </w:r>
+            <w:r>
+              <w:rPr>
+                <w:rFonts w:hint="eastAsia"/>
+                <w:sz w:val="24"/>
+              </w:rPr>
+              <w:t>者</w:t>
+            </w:r>
+            <w:r>
+              <w:rPr>
+                <w:rFonts w:hint="eastAsia"/>
+                <w:sz w:val="24"/>
+              </w:rPr>
+              <w:t>(checker)</w:t>
+            </w:r>
+            <w:r>
+              <w:rPr>
+                <w:rFonts w:hint="eastAsia"/>
+                <w:sz w:val="24"/>
+              </w:rPr>
+              <w:t>、观察者</w:t>
+            </w:r>
+            <w:r>
+              <w:rPr>
+                <w:rFonts w:hint="eastAsia"/>
+                <w:sz w:val="24"/>
+              </w:rPr>
+              <w:t>（</w:t>
+            </w:r>
+            <w:r>
+              <w:rPr>
+                <w:rFonts w:hint="eastAsia"/>
+                <w:sz w:val="24"/>
+              </w:rPr>
+              <w:t>observer</w:t>
+            </w:r>
+            <w:r>
+              <w:rPr>
+                <w:rFonts w:hint="eastAsia"/>
+                <w:sz w:val="24"/>
+              </w:rPr>
+              <w:t>）</w:t>
+            </w:r>
+            <w:r>
+              <w:rPr>
+                <w:rFonts w:hint="eastAsia"/>
+                <w:sz w:val="24"/>
+              </w:rPr>
+              <w:t>）</w:t>
             </w:r>
           </w:p>
         </w:tc>
@@ -3011,7 +3102,7 @@
               <w:rPr>
                 <w:szCs w:val="21"/>
               </w:rPr>
-              <w:t>uid</w:t>
+              <w:t>username</w:t>
             </w:r>
           </w:p>
         </w:tc>
@@ -3302,7 +3393,6 @@
             <w:pPr>
               <w:spacing w:line="360" w:lineRule="auto"/>
               <w:rPr>
-                <w:rFonts w:hint="eastAsia"/>
                 <w:szCs w:val="21"/>
               </w:rPr>
             </w:pPr>
@@ -3355,7 +3445,6 @@
             <w:pPr>
               <w:spacing w:line="360" w:lineRule="auto"/>
               <w:rPr>
-                <w:rFonts w:hint="eastAsia"/>
                 <w:szCs w:val="21"/>
               </w:rPr>
             </w:pPr>
@@ -3463,7 +3552,6 @@
             <w:pPr>
               <w:spacing w:line="360" w:lineRule="auto"/>
               <w:rPr>
-                <w:rFonts w:hint="eastAsia"/>
                 <w:szCs w:val="21"/>
               </w:rPr>
             </w:pPr>
@@ -3998,6 +4086,7 @@
               <w:rPr>
                 <w:szCs w:val="21"/>
               </w:rPr>
+              <w:lastRenderedPageBreak/>
               <w:t>last_time</w:t>
             </w:r>
           </w:p>
@@ -4016,7 +4105,6 @@
             <w:pPr>
               <w:spacing w:line="360" w:lineRule="auto"/>
               <w:rPr>
-                <w:rFonts w:hint="eastAsia"/>
                 <w:szCs w:val="21"/>
               </w:rPr>
             </w:pPr>
@@ -4112,7 +4200,6 @@
             <w:pPr>
               <w:spacing w:line="360" w:lineRule="auto"/>
               <w:rPr>
-                <w:rFonts w:hint="eastAsia"/>
                 <w:szCs w:val="21"/>
               </w:rPr>
             </w:pPr>
@@ -4302,23 +4389,14 @@
             <w:pPr>
               <w:spacing w:line="360" w:lineRule="auto"/>
               <w:rPr>
-                <w:rFonts w:hint="eastAsia"/>
-                <w:szCs w:val="21"/>
-              </w:rPr>
-            </w:pPr>
-            <w:r>
-              <w:rPr>
-                <w:rFonts w:hint="eastAsia"/>
-                <w:szCs w:val="21"/>
-              </w:rPr>
-              <w:lastRenderedPageBreak/>
-              <w:t>s</w:t>
-            </w:r>
-            <w:r>
-              <w:rPr>
-                <w:szCs w:val="21"/>
-              </w:rPr>
-              <w:t>tatus</w:t>
+                <w:szCs w:val="21"/>
+              </w:rPr>
+            </w:pPr>
+            <w:r>
+              <w:rPr>
+                <w:szCs w:val="21"/>
+              </w:rPr>
+              <w:t>status</w:t>
             </w:r>
           </w:p>
         </w:tc>
@@ -4336,7 +4414,6 @@
             <w:pPr>
               <w:spacing w:line="360" w:lineRule="auto"/>
               <w:rPr>
-                <w:rFonts w:hint="eastAsia"/>
                 <w:szCs w:val="21"/>
               </w:rPr>
             </w:pPr>
@@ -4372,8 +4449,6 @@
               </w:rPr>
               <w:t>否</w:t>
             </w:r>
-            <w:bookmarkStart w:id="0" w:name="_GoBack"/>
-            <w:bookmarkEnd w:id="0"/>
           </w:p>
         </w:tc>
         <w:tc>
@@ -4451,166 +4526,39 @@
                 <w:szCs w:val="21"/>
               </w:rPr>
             </w:pPr>
-          </w:p>
-        </w:tc>
-      </w:tr>
-      <w:tr>
-        <w:tc>
-          <w:tcPr>
-            <w:tcW w:w="1844" w:type="dxa"/>
-            <w:tcBorders>
-              <w:top w:val="single" w:sz="4" w:space="0" w:color="auto"/>
-              <w:left w:val="single" w:sz="4" w:space="0" w:color="auto"/>
-              <w:bottom w:val="single" w:sz="4" w:space="0" w:color="auto"/>
-              <w:right w:val="single" w:sz="4" w:space="0" w:color="auto"/>
-            </w:tcBorders>
-          </w:tcPr>
-          <w:p>
-            <w:pPr>
-              <w:spacing w:line="360" w:lineRule="auto"/>
-              <w:rPr>
-                <w:szCs w:val="21"/>
-              </w:rPr>
-            </w:pPr>
-            <w:r>
-              <w:rPr>
-                <w:szCs w:val="21"/>
-              </w:rPr>
-              <w:t>status</w:t>
-            </w:r>
-          </w:p>
-        </w:tc>
-        <w:tc>
-          <w:tcPr>
-            <w:tcW w:w="1555" w:type="dxa"/>
-            <w:tcBorders>
-              <w:top w:val="single" w:sz="4" w:space="0" w:color="auto"/>
-              <w:left w:val="single" w:sz="4" w:space="0" w:color="auto"/>
-              <w:bottom w:val="single" w:sz="4" w:space="0" w:color="auto"/>
-              <w:right w:val="single" w:sz="4" w:space="0" w:color="auto"/>
-            </w:tcBorders>
-          </w:tcPr>
-          <w:p>
-            <w:pPr>
-              <w:spacing w:line="360" w:lineRule="auto"/>
-              <w:rPr>
-                <w:szCs w:val="21"/>
-              </w:rPr>
-            </w:pPr>
-            <w:r>
-              <w:rPr>
-                <w:rFonts w:hint="eastAsia"/>
-                <w:szCs w:val="21"/>
-              </w:rPr>
-              <w:t>文本</w:t>
-            </w:r>
-          </w:p>
-        </w:tc>
-        <w:tc>
-          <w:tcPr>
-            <w:tcW w:w="1844" w:type="dxa"/>
-            <w:tcBorders>
-              <w:top w:val="single" w:sz="4" w:space="0" w:color="auto"/>
-              <w:left w:val="single" w:sz="4" w:space="0" w:color="auto"/>
-              <w:bottom w:val="single" w:sz="4" w:space="0" w:color="auto"/>
-              <w:right w:val="single" w:sz="4" w:space="0" w:color="auto"/>
-            </w:tcBorders>
-          </w:tcPr>
-          <w:p>
-            <w:pPr>
-              <w:spacing w:line="360" w:lineRule="auto"/>
-              <w:rPr>
-                <w:szCs w:val="21"/>
-              </w:rPr>
-            </w:pPr>
-            <w:r>
-              <w:rPr>
-                <w:szCs w:val="21"/>
-              </w:rPr>
-              <w:t>否</w:t>
-            </w:r>
-          </w:p>
-        </w:tc>
-        <w:tc>
-          <w:tcPr>
-            <w:tcW w:w="1155" w:type="dxa"/>
-            <w:tcBorders>
-              <w:top w:val="single" w:sz="4" w:space="0" w:color="auto"/>
-              <w:left w:val="single" w:sz="4" w:space="0" w:color="auto"/>
-              <w:bottom w:val="single" w:sz="4" w:space="0" w:color="auto"/>
-              <w:right w:val="single" w:sz="4" w:space="0" w:color="auto"/>
-            </w:tcBorders>
-          </w:tcPr>
-          <w:p>
-            <w:pPr>
-              <w:spacing w:line="360" w:lineRule="auto"/>
-              <w:rPr>
-                <w:szCs w:val="21"/>
-              </w:rPr>
-            </w:pPr>
-          </w:p>
-        </w:tc>
-        <w:tc>
-          <w:tcPr>
-            <w:tcW w:w="1204" w:type="dxa"/>
-            <w:tcBorders>
-              <w:top w:val="single" w:sz="4" w:space="0" w:color="auto"/>
-              <w:left w:val="single" w:sz="4" w:space="0" w:color="auto"/>
-              <w:bottom w:val="single" w:sz="4" w:space="0" w:color="auto"/>
-              <w:right w:val="single" w:sz="4" w:space="0" w:color="auto"/>
-            </w:tcBorders>
-          </w:tcPr>
-          <w:p>
-            <w:pPr>
-              <w:spacing w:line="360" w:lineRule="auto"/>
-              <w:rPr>
-                <w:szCs w:val="21"/>
-              </w:rPr>
-            </w:pPr>
-          </w:p>
-        </w:tc>
-        <w:tc>
-          <w:tcPr>
-            <w:tcW w:w="901" w:type="dxa"/>
-            <w:tcBorders>
-              <w:top w:val="single" w:sz="4" w:space="0" w:color="auto"/>
-              <w:left w:val="single" w:sz="4" w:space="0" w:color="auto"/>
-              <w:bottom w:val="single" w:sz="4" w:space="0" w:color="auto"/>
-              <w:right w:val="single" w:sz="4" w:space="0" w:color="auto"/>
-            </w:tcBorders>
-          </w:tcPr>
-          <w:p>
-            <w:pPr>
-              <w:spacing w:line="360" w:lineRule="auto"/>
-              <w:rPr>
-                <w:szCs w:val="21"/>
-              </w:rPr>
-            </w:pPr>
-          </w:p>
-        </w:tc>
-        <w:tc>
-          <w:tcPr>
-            <w:tcW w:w="1987" w:type="dxa"/>
-            <w:tcBorders>
-              <w:top w:val="single" w:sz="4" w:space="0" w:color="auto"/>
-              <w:left w:val="single" w:sz="4" w:space="0" w:color="auto"/>
-              <w:bottom w:val="single" w:sz="4" w:space="0" w:color="auto"/>
-              <w:right w:val="single" w:sz="4" w:space="0" w:color="auto"/>
-            </w:tcBorders>
-          </w:tcPr>
-          <w:p>
-            <w:pPr>
-              <w:spacing w:line="360" w:lineRule="auto"/>
-              <w:rPr>
-                <w:szCs w:val="21"/>
-              </w:rPr>
-            </w:pPr>
             <w:r>
               <w:rPr>
                 <w:rFonts w:hint="eastAsia"/>
                 <w:szCs w:val="21"/>
               </w:rPr>
               <w:t>订单当前状态</w:t>
+            </w:r>
+            <w:r>
+              <w:rPr>
+                <w:rFonts w:hint="eastAsia"/>
+                <w:szCs w:val="21"/>
+              </w:rPr>
+              <w:t>(</w:t>
+            </w:r>
+            <w:r>
+              <w:rPr>
+                <w:szCs w:val="21"/>
+              </w:rPr>
+              <w:t>activity</w:t>
+            </w:r>
+            <w:r>
+              <w:rPr>
+                <w:rFonts w:hint="eastAsia"/>
+                <w:szCs w:val="21"/>
+              </w:rPr>
+              <w:t>，</w:t>
+            </w:r>
+            <w:r>
+              <w:rPr>
+                <w:rFonts w:hint="eastAsia"/>
+                <w:szCs w:val="21"/>
+              </w:rPr>
+              <w:t>down)</w:t>
             </w:r>
           </w:p>
         </w:tc>
@@ -6045,11 +5993,12 @@
             </w:pPr>
             <w:r>
               <w:rPr>
-                <w:rFonts w:hint="eastAsia"/>
-                <w:sz w:val="24"/>
-              </w:rPr>
-              <w:t>quantily</w:t>
-            </w:r>
+                <w:sz w:val="24"/>
+              </w:rPr>
+              <w:t>quantity</w:t>
+            </w:r>
+            <w:bookmarkStart w:id="0" w:name="_GoBack"/>
+            <w:bookmarkEnd w:id="0"/>
           </w:p>
         </w:tc>
         <w:tc>

</xml_diff>